<commit_message>
finish week 3 task postmortem
</commit_message>
<xml_diff>
--- a/PostMortems/Sprint Week 3 Postmortem - Alpeche Pancha.docx
+++ b/PostMortems/Sprint Week 3 Postmortem - Alpeche Pancha.docx
@@ -11,13 +11,7 @@
         <w:rPr>
           <w:b/>
         </w:rPr>
-        <w:t xml:space="preserve">TASKS POSTMORTEM – SPRINT WEEK </w:t>
-      </w:r>
-      <w:r>
-        <w:rPr>
-          <w:b/>
-        </w:rPr>
-        <w:t>3</w:t>
+        <w:t>TASKS POSTMORTEM – SPRINT WEEK 3</w:t>
       </w:r>
     </w:p>
     <w:tbl>
@@ -25,7 +19,7 @@
         <w:tblStyle w:val="a"/>
         <w:tblW w:w="9576" w:type="dxa"/>
         <w:jc w:val="left"/>
-        <w:tblInd w:w="-5" w:type="dxa"/>
+        <w:tblInd w:w="-10" w:type="dxa"/>
         <w:tblBorders>
           <w:top w:val="single" w:sz="4" w:space="0" w:color="000001"/>
           <w:left w:val="single" w:sz="4" w:space="0" w:color="000001"/>
@@ -36,7 +30,7 @@
         </w:tblBorders>
         <w:tblCellMar>
           <w:top w:w="0" w:type="dxa"/>
-          <w:left w:w="103" w:type="dxa"/>
+          <w:left w:w="98" w:type="dxa"/>
           <w:bottom w:w="0" w:type="dxa"/>
           <w:right w:w="108" w:type="dxa"/>
         </w:tblCellMar>
@@ -61,7 +55,7 @@
             </w:tcBorders>
             <w:shd w:fill="auto" w:val="clear"/>
             <w:tcMar>
-              <w:left w:w="103" w:type="dxa"/>
+              <w:left w:w="98" w:type="dxa"/>
             </w:tcMar>
           </w:tcPr>
           <w:p>
@@ -93,7 +87,7 @@
             </w:tcBorders>
             <w:shd w:fill="auto" w:val="clear"/>
             <w:tcMar>
-              <w:left w:w="103" w:type="dxa"/>
+              <w:left w:w="98" w:type="dxa"/>
             </w:tcMar>
           </w:tcPr>
           <w:p>
@@ -123,7 +117,7 @@
             </w:tcBorders>
             <w:shd w:fill="auto" w:val="clear"/>
             <w:tcMar>
-              <w:left w:w="103" w:type="dxa"/>
+              <w:left w:w="98" w:type="dxa"/>
             </w:tcMar>
           </w:tcPr>
           <w:p>
@@ -150,21 +144,59 @@
             </w:tcBorders>
             <w:shd w:fill="auto" w:val="clear"/>
             <w:tcMar>
-              <w:left w:w="103" w:type="dxa"/>
+              <w:left w:w="98" w:type="dxa"/>
             </w:tcMar>
           </w:tcPr>
           <w:p>
             <w:pPr>
               <w:pStyle w:val="Normal1"/>
-              <w:numPr>
-                <w:ilvl w:val="0"/>
-                <w:numId w:val="1"/>
-              </w:numPr>
-              <w:rPr/>
-            </w:pPr>
+              <w:rPr/>
+            </w:pPr>
+            <w:r>
+              <w:rPr/>
+              <w:t>My task was to implement dragging and dropping items from a HUD widget into the game world.</w:t>
+            </w:r>
+          </w:p>
+          <w:p>
+            <w:pPr>
+              <w:pStyle w:val="Normal1"/>
+              <w:rPr/>
+            </w:pPr>
+            <w:r>
+              <w:rPr/>
+            </w:r>
+          </w:p>
+          <w:p>
+            <w:pPr>
+              <w:pStyle w:val="Normal1"/>
+              <w:rPr/>
+            </w:pPr>
+            <w:r>
+              <w:rPr/>
+              <w:t xml:space="preserve">Despite having difficulties with programming this feature, </w:t>
+            </w:r>
             <w:r>
               <w:rPr/>
               <w:t>I was able to program a drag and drop feature wherein the player can place “rails” in the level by dragging and dropping from an inventory widget.</w:t>
+            </w:r>
+          </w:p>
+          <w:p>
+            <w:pPr>
+              <w:pStyle w:val="Normal1"/>
+              <w:rPr/>
+            </w:pPr>
+            <w:r>
+              <w:rPr/>
+            </w:r>
+          </w:p>
+          <w:p>
+            <w:pPr>
+              <w:pStyle w:val="Normal1"/>
+              <w:rPr/>
+            </w:pPr>
+            <w:r>
+              <w:rPr/>
+              <w:t>At first, I could not get the correct mouse cursor location to use for the coordinates of where to spawn the item in the world. As a workaround, I made it so that the items would always spawn in front of the player. After investigating further, I was finally able to get the cursor location and use that instead. However, I still left the previous code in, commented out, so I can demonstrate both to the team in our next meeting.</w:t>
             </w:r>
           </w:p>
         </w:tc>
@@ -184,7 +216,7 @@
             </w:tcBorders>
             <w:shd w:fill="auto" w:val="clear"/>
             <w:tcMar>
-              <w:left w:w="103" w:type="dxa"/>
+              <w:left w:w="98" w:type="dxa"/>
             </w:tcMar>
           </w:tcPr>
           <w:p>
@@ -211,21 +243,21 @@
             </w:tcBorders>
             <w:shd w:fill="auto" w:val="clear"/>
             <w:tcMar>
-              <w:left w:w="103" w:type="dxa"/>
+              <w:left w:w="98" w:type="dxa"/>
             </w:tcMar>
           </w:tcPr>
           <w:p>
             <w:pPr>
               <w:pStyle w:val="Normal1"/>
-              <w:numPr>
-                <w:ilvl w:val="0"/>
-                <w:numId w:val="2"/>
-              </w:numPr>
-              <w:rPr/>
-            </w:pPr>
-            <w:r>
-              <w:rPr/>
-              <w:t>Further define how the drag and drop mechanic will work? Will rails be snapped to existing rails, is it free form, is it always dropped in front of the player?</w:t>
+              <w:rPr/>
+            </w:pPr>
+            <w:r>
+              <w:rPr/>
+              <w:t xml:space="preserve">Further define how the drag and drop mechanic will work? Will rails be snapped to existing rails, is it free form, is it always dropped in front of the player? </w:t>
+            </w:r>
+            <w:r>
+              <w:rPr/>
+              <w:t>While implementing this task, I found that a drag &amp; drop mechanic for placing blocks in a 2D side scroller game can be difficult and frustrating to play. We might need to think of ways to improve it.</w:t>
             </w:r>
           </w:p>
         </w:tc>
@@ -245,7 +277,7 @@
             </w:tcBorders>
             <w:shd w:fill="auto" w:val="clear"/>
             <w:tcMar>
-              <w:left w:w="103" w:type="dxa"/>
+              <w:left w:w="98" w:type="dxa"/>
             </w:tcMar>
           </w:tcPr>
           <w:p>
@@ -291,58 +323,79 @@
             </w:tcBorders>
             <w:shd w:fill="auto" w:val="clear"/>
             <w:tcMar>
-              <w:left w:w="103" w:type="dxa"/>
+              <w:left w:w="98" w:type="dxa"/>
             </w:tcMar>
           </w:tcPr>
           <w:p>
             <w:pPr>
               <w:pStyle w:val="Normal1"/>
-              <w:numPr>
-                <w:ilvl w:val="0"/>
-                <w:numId w:val="3"/>
-              </w:numPr>
-              <w:rPr/>
-            </w:pPr>
-            <w:r>
-              <w:rPr/>
-              <w:t>It’s a good way to test out different ways of implementing our main game mechanic.</w:t>
-            </w:r>
-          </w:p>
-          <w:p>
-            <w:pPr>
-              <w:pStyle w:val="Normal1"/>
-              <w:numPr>
-                <w:ilvl w:val="0"/>
-                <w:numId w:val="3"/>
-              </w:numPr>
-              <w:rPr/>
-            </w:pPr>
-            <w:r>
-              <w:rPr/>
-              <w:t>There were difficulties in getting the rails to be dropped anywhere on the map, so I settled for dropping in front of the player for now</w:t>
-            </w:r>
-          </w:p>
-          <w:p>
-            <w:pPr>
-              <w:pStyle w:val="Normal1"/>
-              <w:numPr>
-                <w:ilvl w:val="0"/>
-                <w:numId w:val="3"/>
-              </w:numPr>
+              <w:rPr/>
+            </w:pPr>
+            <w:r>
+              <w:rPr/>
+              <w:t>I added a fair amount of new classes into the project, mainly Widget Blueprint classes. I spent time programming them, researching and debugging issues with getting mouse cursor location. Overall I am pleased with the end result and happy that I figured out the issue with the mouse cursor location (it was a timing issue, a delay node was needed). The designers have a number of Widget classes they can extend and modify as desired.</w:t>
+            </w:r>
+          </w:p>
+          <w:p>
+            <w:pPr>
+              <w:pStyle w:val="Normal1"/>
+              <w:rPr/>
+            </w:pPr>
+            <w:r>
+              <w:rPr/>
+            </w:r>
+          </w:p>
+          <w:p>
+            <w:pPr>
+              <w:pStyle w:val="Normal1"/>
+              <w:rPr/>
+            </w:pPr>
+            <w:r>
+              <w:rPr/>
+              <w:t>Since I implemented two different variations of our main mechanic, we have</w:t>
+            </w:r>
+            <w:r>
+              <w:rPr/>
+              <w:t xml:space="preserve"> a good way to test out different ways </w:t>
+            </w:r>
+            <w:r>
+              <w:rPr/>
+              <w:t>improving</w:t>
+            </w:r>
+            <w:r>
+              <w:rPr/>
+              <w:t xml:space="preserve"> </w:t>
+            </w:r>
+            <w:r>
+              <w:rPr/>
+              <w:t>the</w:t>
+            </w:r>
+            <w:r>
+              <w:rPr/>
+              <w:t xml:space="preserve"> mechanic, </w:t>
+            </w:r>
+            <w:r>
+              <w:rPr/>
+              <w:t>taking out what we don’t like and replacing with something better.</w:t>
+            </w:r>
+          </w:p>
+          <w:p>
+            <w:pPr>
+              <w:pStyle w:val="Normal1"/>
+              <w:rPr/>
+            </w:pPr>
+            <w:r>
+              <w:rPr/>
+            </w:r>
+          </w:p>
+          <w:p>
+            <w:pPr>
+              <w:pStyle w:val="Normal1"/>
               <w:rPr/>
             </w:pPr>
             <w:r>
               <w:rPr/>
               <w:t>In addition to my task, I could’ve potentially expanded our test level and started working on the movement and procedurally generating content for levels. However, I had difficulty programming the drag and drop.</w:t>
-            </w:r>
-          </w:p>
-          <w:p>
-            <w:pPr>
-              <w:pStyle w:val="Normal1"/>
-              <w:rPr/>
-            </w:pPr>
-            <w:r>
-              <w:rPr/>
             </w:r>
           </w:p>
         </w:tc>
@@ -362,7 +415,7 @@
             </w:tcBorders>
             <w:shd w:fill="auto" w:val="clear"/>
             <w:tcMar>
-              <w:left w:w="103" w:type="dxa"/>
+              <w:left w:w="98" w:type="dxa"/>
             </w:tcMar>
           </w:tcPr>
           <w:p>
@@ -394,7 +447,7 @@
             </w:tcBorders>
             <w:shd w:fill="auto" w:val="clear"/>
             <w:tcMar>
-              <w:left w:w="103" w:type="dxa"/>
+              <w:left w:w="98" w:type="dxa"/>
             </w:tcMar>
           </w:tcPr>
           <w:p>
@@ -423,7 +476,7 @@
             </w:tcBorders>
             <w:shd w:fill="auto" w:val="clear"/>
             <w:tcMar>
-              <w:left w:w="103" w:type="dxa"/>
+              <w:left w:w="98" w:type="dxa"/>
             </w:tcMar>
           </w:tcPr>
           <w:p>
@@ -483,7 +536,7 @@
             </w:tcBorders>
             <w:shd w:fill="auto" w:val="clear"/>
             <w:tcMar>
-              <w:left w:w="103" w:type="dxa"/>
+              <w:left w:w="98" w:type="dxa"/>
             </w:tcMar>
           </w:tcPr>
           <w:p>
@@ -493,20 +546,42 @@
             </w:pPr>
             <w:r>
               <w:rPr/>
-            </w:r>
-          </w:p>
-          <w:p>
-            <w:pPr>
-              <w:pStyle w:val="Normal1"/>
-              <w:numPr>
-                <w:ilvl w:val="0"/>
-                <w:numId w:val="4"/>
-              </w:numPr>
-              <w:rPr/>
-            </w:pPr>
-            <w:r>
-              <w:rPr/>
-              <w:t>Programming a complex feature takes time and research. Maybe I should break down my tasks into smaller tasks.</w:t>
+              <w:t xml:space="preserve">Programming </w:t>
+            </w:r>
+            <w:r>
+              <w:rPr/>
+              <w:t>new</w:t>
+            </w:r>
+            <w:r>
+              <w:rPr/>
+              <w:t xml:space="preserve"> feature</w:t>
+            </w:r>
+            <w:r>
+              <w:rPr/>
+              <w:t>s that I don’t have experience with</w:t>
+            </w:r>
+            <w:r>
+              <w:rPr/>
+              <w:t xml:space="preserve"> takes time and research. Maybe I should break down my tasks into smaller tasks.</w:t>
+            </w:r>
+          </w:p>
+          <w:p>
+            <w:pPr>
+              <w:pStyle w:val="Normal1"/>
+              <w:rPr/>
+            </w:pPr>
+            <w:r>
+              <w:rPr/>
+            </w:r>
+          </w:p>
+          <w:p>
+            <w:pPr>
+              <w:pStyle w:val="Normal1"/>
+              <w:rPr/>
+            </w:pPr>
+            <w:r>
+              <w:rPr/>
+              <w:t>The postmortem task took 1 hour, not 3. I should reduce its estimate next sprint.</w:t>
             </w:r>
           </w:p>
         </w:tc>
@@ -545,702 +620,6 @@
     </w:sectPr>
   </w:body>
 </w:document>
-</file>
-
-<file path=word/numbering.xml><?xml version="1.0" encoding="utf-8"?>
-<w:numbering xmlns:w="http://schemas.openxmlformats.org/wordprocessingml/2006/main" xmlns:o="urn:schemas-microsoft-com:office:office" xmlns:r="http://schemas.openxmlformats.org/officeDocument/2006/relationships" xmlns:v="urn:schemas-microsoft-com:vml">
-  <w:abstractNum w:abstractNumId="1">
-    <w:lvl w:ilvl="0">
-      <w:start w:val="1"/>
-      <w:numFmt w:val="bullet"/>
-      <w:lvlText w:val=""/>
-      <w:lvlJc w:val="left"/>
-      <w:pPr>
-        <w:tabs>
-          <w:tab w:val="num" w:pos="720"/>
-        </w:tabs>
-        <w:ind w:left="720" w:hanging="360"/>
-      </w:pPr>
-      <w:rPr>
-        <w:rFonts w:ascii="Symbol" w:hAnsi="Symbol" w:cs="Symbol" w:hint="default"/>
-        <w:rFonts w:cs="OpenSymbol"/>
-      </w:rPr>
-    </w:lvl>
-    <w:lvl w:ilvl="1">
-      <w:start w:val="1"/>
-      <w:numFmt w:val="bullet"/>
-      <w:lvlText w:val="◦"/>
-      <w:lvlJc w:val="left"/>
-      <w:pPr>
-        <w:tabs>
-          <w:tab w:val="num" w:pos="1080"/>
-        </w:tabs>
-        <w:ind w:left="1080" w:hanging="360"/>
-      </w:pPr>
-      <w:rPr>
-        <w:rFonts w:ascii="OpenSymbol" w:hAnsi="OpenSymbol" w:cs="OpenSymbol" w:hint="default"/>
-        <w:rFonts w:cs="OpenSymbol"/>
-      </w:rPr>
-    </w:lvl>
-    <w:lvl w:ilvl="2">
-      <w:start w:val="1"/>
-      <w:numFmt w:val="bullet"/>
-      <w:lvlText w:val="▪"/>
-      <w:lvlJc w:val="left"/>
-      <w:pPr>
-        <w:tabs>
-          <w:tab w:val="num" w:pos="1440"/>
-        </w:tabs>
-        <w:ind w:left="1440" w:hanging="360"/>
-      </w:pPr>
-      <w:rPr>
-        <w:rFonts w:ascii="OpenSymbol" w:hAnsi="OpenSymbol" w:cs="OpenSymbol" w:hint="default"/>
-        <w:rFonts w:cs="OpenSymbol"/>
-      </w:rPr>
-    </w:lvl>
-    <w:lvl w:ilvl="3">
-      <w:start w:val="1"/>
-      <w:numFmt w:val="bullet"/>
-      <w:lvlText w:val=""/>
-      <w:lvlJc w:val="left"/>
-      <w:pPr>
-        <w:tabs>
-          <w:tab w:val="num" w:pos="1800"/>
-        </w:tabs>
-        <w:ind w:left="1800" w:hanging="360"/>
-      </w:pPr>
-      <w:rPr>
-        <w:rFonts w:ascii="Symbol" w:hAnsi="Symbol" w:cs="Symbol" w:hint="default"/>
-        <w:rFonts w:cs="OpenSymbol"/>
-      </w:rPr>
-    </w:lvl>
-    <w:lvl w:ilvl="4">
-      <w:start w:val="1"/>
-      <w:numFmt w:val="bullet"/>
-      <w:lvlText w:val="◦"/>
-      <w:lvlJc w:val="left"/>
-      <w:pPr>
-        <w:tabs>
-          <w:tab w:val="num" w:pos="2160"/>
-        </w:tabs>
-        <w:ind w:left="2160" w:hanging="360"/>
-      </w:pPr>
-      <w:rPr>
-        <w:rFonts w:ascii="OpenSymbol" w:hAnsi="OpenSymbol" w:cs="OpenSymbol" w:hint="default"/>
-        <w:rFonts w:cs="OpenSymbol"/>
-      </w:rPr>
-    </w:lvl>
-    <w:lvl w:ilvl="5">
-      <w:start w:val="1"/>
-      <w:numFmt w:val="bullet"/>
-      <w:lvlText w:val="▪"/>
-      <w:lvlJc w:val="left"/>
-      <w:pPr>
-        <w:tabs>
-          <w:tab w:val="num" w:pos="2520"/>
-        </w:tabs>
-        <w:ind w:left="2520" w:hanging="360"/>
-      </w:pPr>
-      <w:rPr>
-        <w:rFonts w:ascii="OpenSymbol" w:hAnsi="OpenSymbol" w:cs="OpenSymbol" w:hint="default"/>
-        <w:rFonts w:cs="OpenSymbol"/>
-      </w:rPr>
-    </w:lvl>
-    <w:lvl w:ilvl="6">
-      <w:start w:val="1"/>
-      <w:numFmt w:val="bullet"/>
-      <w:lvlText w:val=""/>
-      <w:lvlJc w:val="left"/>
-      <w:pPr>
-        <w:tabs>
-          <w:tab w:val="num" w:pos="2880"/>
-        </w:tabs>
-        <w:ind w:left="2880" w:hanging="360"/>
-      </w:pPr>
-      <w:rPr>
-        <w:rFonts w:ascii="Symbol" w:hAnsi="Symbol" w:cs="Symbol" w:hint="default"/>
-        <w:rFonts w:cs="OpenSymbol"/>
-      </w:rPr>
-    </w:lvl>
-    <w:lvl w:ilvl="7">
-      <w:start w:val="1"/>
-      <w:numFmt w:val="bullet"/>
-      <w:lvlText w:val="◦"/>
-      <w:lvlJc w:val="left"/>
-      <w:pPr>
-        <w:tabs>
-          <w:tab w:val="num" w:pos="3240"/>
-        </w:tabs>
-        <w:ind w:left="3240" w:hanging="360"/>
-      </w:pPr>
-      <w:rPr>
-        <w:rFonts w:ascii="OpenSymbol" w:hAnsi="OpenSymbol" w:cs="OpenSymbol" w:hint="default"/>
-        <w:rFonts w:cs="OpenSymbol"/>
-      </w:rPr>
-    </w:lvl>
-    <w:lvl w:ilvl="8">
-      <w:start w:val="1"/>
-      <w:numFmt w:val="bullet"/>
-      <w:lvlText w:val="▪"/>
-      <w:lvlJc w:val="left"/>
-      <w:pPr>
-        <w:tabs>
-          <w:tab w:val="num" w:pos="3600"/>
-        </w:tabs>
-        <w:ind w:left="3600" w:hanging="360"/>
-      </w:pPr>
-      <w:rPr>
-        <w:rFonts w:ascii="OpenSymbol" w:hAnsi="OpenSymbol" w:cs="OpenSymbol" w:hint="default"/>
-        <w:rFonts w:cs="OpenSymbol"/>
-      </w:rPr>
-    </w:lvl>
-  </w:abstractNum>
-  <w:abstractNum w:abstractNumId="2">
-    <w:lvl w:ilvl="0">
-      <w:start w:val="1"/>
-      <w:numFmt w:val="bullet"/>
-      <w:lvlText w:val=""/>
-      <w:lvlJc w:val="left"/>
-      <w:pPr>
-        <w:tabs>
-          <w:tab w:val="num" w:pos="720"/>
-        </w:tabs>
-        <w:ind w:left="720" w:hanging="360"/>
-      </w:pPr>
-      <w:rPr>
-        <w:rFonts w:ascii="Symbol" w:hAnsi="Symbol" w:cs="Symbol" w:hint="default"/>
-        <w:rFonts w:cs="OpenSymbol"/>
-      </w:rPr>
-    </w:lvl>
-    <w:lvl w:ilvl="1">
-      <w:start w:val="1"/>
-      <w:numFmt w:val="bullet"/>
-      <w:lvlText w:val="◦"/>
-      <w:lvlJc w:val="left"/>
-      <w:pPr>
-        <w:tabs>
-          <w:tab w:val="num" w:pos="1080"/>
-        </w:tabs>
-        <w:ind w:left="1080" w:hanging="360"/>
-      </w:pPr>
-      <w:rPr>
-        <w:rFonts w:ascii="OpenSymbol" w:hAnsi="OpenSymbol" w:cs="OpenSymbol" w:hint="default"/>
-        <w:rFonts w:cs="OpenSymbol"/>
-      </w:rPr>
-    </w:lvl>
-    <w:lvl w:ilvl="2">
-      <w:start w:val="1"/>
-      <w:numFmt w:val="bullet"/>
-      <w:lvlText w:val="▪"/>
-      <w:lvlJc w:val="left"/>
-      <w:pPr>
-        <w:tabs>
-          <w:tab w:val="num" w:pos="1440"/>
-        </w:tabs>
-        <w:ind w:left="1440" w:hanging="360"/>
-      </w:pPr>
-      <w:rPr>
-        <w:rFonts w:ascii="OpenSymbol" w:hAnsi="OpenSymbol" w:cs="OpenSymbol" w:hint="default"/>
-        <w:rFonts w:cs="OpenSymbol"/>
-      </w:rPr>
-    </w:lvl>
-    <w:lvl w:ilvl="3">
-      <w:start w:val="1"/>
-      <w:numFmt w:val="bullet"/>
-      <w:lvlText w:val=""/>
-      <w:lvlJc w:val="left"/>
-      <w:pPr>
-        <w:tabs>
-          <w:tab w:val="num" w:pos="1800"/>
-        </w:tabs>
-        <w:ind w:left="1800" w:hanging="360"/>
-      </w:pPr>
-      <w:rPr>
-        <w:rFonts w:ascii="Symbol" w:hAnsi="Symbol" w:cs="Symbol" w:hint="default"/>
-        <w:rFonts w:cs="OpenSymbol"/>
-      </w:rPr>
-    </w:lvl>
-    <w:lvl w:ilvl="4">
-      <w:start w:val="1"/>
-      <w:numFmt w:val="bullet"/>
-      <w:lvlText w:val="◦"/>
-      <w:lvlJc w:val="left"/>
-      <w:pPr>
-        <w:tabs>
-          <w:tab w:val="num" w:pos="2160"/>
-        </w:tabs>
-        <w:ind w:left="2160" w:hanging="360"/>
-      </w:pPr>
-      <w:rPr>
-        <w:rFonts w:ascii="OpenSymbol" w:hAnsi="OpenSymbol" w:cs="OpenSymbol" w:hint="default"/>
-        <w:rFonts w:cs="OpenSymbol"/>
-      </w:rPr>
-    </w:lvl>
-    <w:lvl w:ilvl="5">
-      <w:start w:val="1"/>
-      <w:numFmt w:val="bullet"/>
-      <w:lvlText w:val="▪"/>
-      <w:lvlJc w:val="left"/>
-      <w:pPr>
-        <w:tabs>
-          <w:tab w:val="num" w:pos="2520"/>
-        </w:tabs>
-        <w:ind w:left="2520" w:hanging="360"/>
-      </w:pPr>
-      <w:rPr>
-        <w:rFonts w:ascii="OpenSymbol" w:hAnsi="OpenSymbol" w:cs="OpenSymbol" w:hint="default"/>
-        <w:rFonts w:cs="OpenSymbol"/>
-      </w:rPr>
-    </w:lvl>
-    <w:lvl w:ilvl="6">
-      <w:start w:val="1"/>
-      <w:numFmt w:val="bullet"/>
-      <w:lvlText w:val=""/>
-      <w:lvlJc w:val="left"/>
-      <w:pPr>
-        <w:tabs>
-          <w:tab w:val="num" w:pos="2880"/>
-        </w:tabs>
-        <w:ind w:left="2880" w:hanging="360"/>
-      </w:pPr>
-      <w:rPr>
-        <w:rFonts w:ascii="Symbol" w:hAnsi="Symbol" w:cs="Symbol" w:hint="default"/>
-        <w:rFonts w:cs="OpenSymbol"/>
-      </w:rPr>
-    </w:lvl>
-    <w:lvl w:ilvl="7">
-      <w:start w:val="1"/>
-      <w:numFmt w:val="bullet"/>
-      <w:lvlText w:val="◦"/>
-      <w:lvlJc w:val="left"/>
-      <w:pPr>
-        <w:tabs>
-          <w:tab w:val="num" w:pos="3240"/>
-        </w:tabs>
-        <w:ind w:left="3240" w:hanging="360"/>
-      </w:pPr>
-      <w:rPr>
-        <w:rFonts w:ascii="OpenSymbol" w:hAnsi="OpenSymbol" w:cs="OpenSymbol" w:hint="default"/>
-        <w:rFonts w:cs="OpenSymbol"/>
-      </w:rPr>
-    </w:lvl>
-    <w:lvl w:ilvl="8">
-      <w:start w:val="1"/>
-      <w:numFmt w:val="bullet"/>
-      <w:lvlText w:val="▪"/>
-      <w:lvlJc w:val="left"/>
-      <w:pPr>
-        <w:tabs>
-          <w:tab w:val="num" w:pos="3600"/>
-        </w:tabs>
-        <w:ind w:left="3600" w:hanging="360"/>
-      </w:pPr>
-      <w:rPr>
-        <w:rFonts w:ascii="OpenSymbol" w:hAnsi="OpenSymbol" w:cs="OpenSymbol" w:hint="default"/>
-        <w:rFonts w:cs="OpenSymbol"/>
-      </w:rPr>
-    </w:lvl>
-  </w:abstractNum>
-  <w:abstractNum w:abstractNumId="3">
-    <w:lvl w:ilvl="0">
-      <w:start w:val="1"/>
-      <w:numFmt w:val="bullet"/>
-      <w:lvlText w:val=""/>
-      <w:lvlJc w:val="left"/>
-      <w:pPr>
-        <w:tabs>
-          <w:tab w:val="num" w:pos="720"/>
-        </w:tabs>
-        <w:ind w:left="720" w:hanging="360"/>
-      </w:pPr>
-      <w:rPr>
-        <w:rFonts w:ascii="Symbol" w:hAnsi="Symbol" w:cs="Symbol" w:hint="default"/>
-        <w:rFonts w:cs="OpenSymbol"/>
-      </w:rPr>
-    </w:lvl>
-    <w:lvl w:ilvl="1">
-      <w:start w:val="1"/>
-      <w:numFmt w:val="bullet"/>
-      <w:lvlText w:val="◦"/>
-      <w:lvlJc w:val="left"/>
-      <w:pPr>
-        <w:tabs>
-          <w:tab w:val="num" w:pos="1080"/>
-        </w:tabs>
-        <w:ind w:left="1080" w:hanging="360"/>
-      </w:pPr>
-      <w:rPr>
-        <w:rFonts w:ascii="OpenSymbol" w:hAnsi="OpenSymbol" w:cs="OpenSymbol" w:hint="default"/>
-        <w:rFonts w:cs="OpenSymbol"/>
-      </w:rPr>
-    </w:lvl>
-    <w:lvl w:ilvl="2">
-      <w:start w:val="1"/>
-      <w:numFmt w:val="bullet"/>
-      <w:lvlText w:val="▪"/>
-      <w:lvlJc w:val="left"/>
-      <w:pPr>
-        <w:tabs>
-          <w:tab w:val="num" w:pos="1440"/>
-        </w:tabs>
-        <w:ind w:left="1440" w:hanging="360"/>
-      </w:pPr>
-      <w:rPr>
-        <w:rFonts w:ascii="OpenSymbol" w:hAnsi="OpenSymbol" w:cs="OpenSymbol" w:hint="default"/>
-        <w:rFonts w:cs="OpenSymbol"/>
-      </w:rPr>
-    </w:lvl>
-    <w:lvl w:ilvl="3">
-      <w:start w:val="1"/>
-      <w:numFmt w:val="bullet"/>
-      <w:lvlText w:val=""/>
-      <w:lvlJc w:val="left"/>
-      <w:pPr>
-        <w:tabs>
-          <w:tab w:val="num" w:pos="1800"/>
-        </w:tabs>
-        <w:ind w:left="1800" w:hanging="360"/>
-      </w:pPr>
-      <w:rPr>
-        <w:rFonts w:ascii="Symbol" w:hAnsi="Symbol" w:cs="Symbol" w:hint="default"/>
-        <w:rFonts w:cs="OpenSymbol"/>
-      </w:rPr>
-    </w:lvl>
-    <w:lvl w:ilvl="4">
-      <w:start w:val="1"/>
-      <w:numFmt w:val="bullet"/>
-      <w:lvlText w:val="◦"/>
-      <w:lvlJc w:val="left"/>
-      <w:pPr>
-        <w:tabs>
-          <w:tab w:val="num" w:pos="2160"/>
-        </w:tabs>
-        <w:ind w:left="2160" w:hanging="360"/>
-      </w:pPr>
-      <w:rPr>
-        <w:rFonts w:ascii="OpenSymbol" w:hAnsi="OpenSymbol" w:cs="OpenSymbol" w:hint="default"/>
-        <w:rFonts w:cs="OpenSymbol"/>
-      </w:rPr>
-    </w:lvl>
-    <w:lvl w:ilvl="5">
-      <w:start w:val="1"/>
-      <w:numFmt w:val="bullet"/>
-      <w:lvlText w:val="▪"/>
-      <w:lvlJc w:val="left"/>
-      <w:pPr>
-        <w:tabs>
-          <w:tab w:val="num" w:pos="2520"/>
-        </w:tabs>
-        <w:ind w:left="2520" w:hanging="360"/>
-      </w:pPr>
-      <w:rPr>
-        <w:rFonts w:ascii="OpenSymbol" w:hAnsi="OpenSymbol" w:cs="OpenSymbol" w:hint="default"/>
-        <w:rFonts w:cs="OpenSymbol"/>
-      </w:rPr>
-    </w:lvl>
-    <w:lvl w:ilvl="6">
-      <w:start w:val="1"/>
-      <w:numFmt w:val="bullet"/>
-      <w:lvlText w:val=""/>
-      <w:lvlJc w:val="left"/>
-      <w:pPr>
-        <w:tabs>
-          <w:tab w:val="num" w:pos="2880"/>
-        </w:tabs>
-        <w:ind w:left="2880" w:hanging="360"/>
-      </w:pPr>
-      <w:rPr>
-        <w:rFonts w:ascii="Symbol" w:hAnsi="Symbol" w:cs="Symbol" w:hint="default"/>
-        <w:rFonts w:cs="OpenSymbol"/>
-      </w:rPr>
-    </w:lvl>
-    <w:lvl w:ilvl="7">
-      <w:start w:val="1"/>
-      <w:numFmt w:val="bullet"/>
-      <w:lvlText w:val="◦"/>
-      <w:lvlJc w:val="left"/>
-      <w:pPr>
-        <w:tabs>
-          <w:tab w:val="num" w:pos="3240"/>
-        </w:tabs>
-        <w:ind w:left="3240" w:hanging="360"/>
-      </w:pPr>
-      <w:rPr>
-        <w:rFonts w:ascii="OpenSymbol" w:hAnsi="OpenSymbol" w:cs="OpenSymbol" w:hint="default"/>
-        <w:rFonts w:cs="OpenSymbol"/>
-      </w:rPr>
-    </w:lvl>
-    <w:lvl w:ilvl="8">
-      <w:start w:val="1"/>
-      <w:numFmt w:val="bullet"/>
-      <w:lvlText w:val="▪"/>
-      <w:lvlJc w:val="left"/>
-      <w:pPr>
-        <w:tabs>
-          <w:tab w:val="num" w:pos="3600"/>
-        </w:tabs>
-        <w:ind w:left="3600" w:hanging="360"/>
-      </w:pPr>
-      <w:rPr>
-        <w:rFonts w:ascii="OpenSymbol" w:hAnsi="OpenSymbol" w:cs="OpenSymbol" w:hint="default"/>
-        <w:rFonts w:cs="OpenSymbol"/>
-      </w:rPr>
-    </w:lvl>
-  </w:abstractNum>
-  <w:abstractNum w:abstractNumId="4">
-    <w:lvl w:ilvl="0">
-      <w:start w:val="1"/>
-      <w:numFmt w:val="bullet"/>
-      <w:lvlText w:val=""/>
-      <w:lvlJc w:val="left"/>
-      <w:pPr>
-        <w:tabs>
-          <w:tab w:val="num" w:pos="720"/>
-        </w:tabs>
-        <w:ind w:left="720" w:hanging="360"/>
-      </w:pPr>
-      <w:rPr>
-        <w:rFonts w:ascii="Symbol" w:hAnsi="Symbol" w:cs="Symbol" w:hint="default"/>
-        <w:rFonts w:cs="OpenSymbol"/>
-      </w:rPr>
-    </w:lvl>
-    <w:lvl w:ilvl="1">
-      <w:start w:val="1"/>
-      <w:numFmt w:val="bullet"/>
-      <w:lvlText w:val="◦"/>
-      <w:lvlJc w:val="left"/>
-      <w:pPr>
-        <w:tabs>
-          <w:tab w:val="num" w:pos="1080"/>
-        </w:tabs>
-        <w:ind w:left="1080" w:hanging="360"/>
-      </w:pPr>
-      <w:rPr>
-        <w:rFonts w:ascii="OpenSymbol" w:hAnsi="OpenSymbol" w:cs="OpenSymbol" w:hint="default"/>
-        <w:rFonts w:cs="OpenSymbol"/>
-      </w:rPr>
-    </w:lvl>
-    <w:lvl w:ilvl="2">
-      <w:start w:val="1"/>
-      <w:numFmt w:val="bullet"/>
-      <w:lvlText w:val="▪"/>
-      <w:lvlJc w:val="left"/>
-      <w:pPr>
-        <w:tabs>
-          <w:tab w:val="num" w:pos="1440"/>
-        </w:tabs>
-        <w:ind w:left="1440" w:hanging="360"/>
-      </w:pPr>
-      <w:rPr>
-        <w:rFonts w:ascii="OpenSymbol" w:hAnsi="OpenSymbol" w:cs="OpenSymbol" w:hint="default"/>
-        <w:rFonts w:cs="OpenSymbol"/>
-      </w:rPr>
-    </w:lvl>
-    <w:lvl w:ilvl="3">
-      <w:start w:val="1"/>
-      <w:numFmt w:val="bullet"/>
-      <w:lvlText w:val=""/>
-      <w:lvlJc w:val="left"/>
-      <w:pPr>
-        <w:tabs>
-          <w:tab w:val="num" w:pos="1800"/>
-        </w:tabs>
-        <w:ind w:left="1800" w:hanging="360"/>
-      </w:pPr>
-      <w:rPr>
-        <w:rFonts w:ascii="Symbol" w:hAnsi="Symbol" w:cs="Symbol" w:hint="default"/>
-        <w:rFonts w:cs="OpenSymbol"/>
-      </w:rPr>
-    </w:lvl>
-    <w:lvl w:ilvl="4">
-      <w:start w:val="1"/>
-      <w:numFmt w:val="bullet"/>
-      <w:lvlText w:val="◦"/>
-      <w:lvlJc w:val="left"/>
-      <w:pPr>
-        <w:tabs>
-          <w:tab w:val="num" w:pos="2160"/>
-        </w:tabs>
-        <w:ind w:left="2160" w:hanging="360"/>
-      </w:pPr>
-      <w:rPr>
-        <w:rFonts w:ascii="OpenSymbol" w:hAnsi="OpenSymbol" w:cs="OpenSymbol" w:hint="default"/>
-        <w:rFonts w:cs="OpenSymbol"/>
-      </w:rPr>
-    </w:lvl>
-    <w:lvl w:ilvl="5">
-      <w:start w:val="1"/>
-      <w:numFmt w:val="bullet"/>
-      <w:lvlText w:val="▪"/>
-      <w:lvlJc w:val="left"/>
-      <w:pPr>
-        <w:tabs>
-          <w:tab w:val="num" w:pos="2520"/>
-        </w:tabs>
-        <w:ind w:left="2520" w:hanging="360"/>
-      </w:pPr>
-      <w:rPr>
-        <w:rFonts w:ascii="OpenSymbol" w:hAnsi="OpenSymbol" w:cs="OpenSymbol" w:hint="default"/>
-        <w:rFonts w:cs="OpenSymbol"/>
-      </w:rPr>
-    </w:lvl>
-    <w:lvl w:ilvl="6">
-      <w:start w:val="1"/>
-      <w:numFmt w:val="bullet"/>
-      <w:lvlText w:val=""/>
-      <w:lvlJc w:val="left"/>
-      <w:pPr>
-        <w:tabs>
-          <w:tab w:val="num" w:pos="2880"/>
-        </w:tabs>
-        <w:ind w:left="2880" w:hanging="360"/>
-      </w:pPr>
-      <w:rPr>
-        <w:rFonts w:ascii="Symbol" w:hAnsi="Symbol" w:cs="Symbol" w:hint="default"/>
-        <w:rFonts w:cs="OpenSymbol"/>
-      </w:rPr>
-    </w:lvl>
-    <w:lvl w:ilvl="7">
-      <w:start w:val="1"/>
-      <w:numFmt w:val="bullet"/>
-      <w:lvlText w:val="◦"/>
-      <w:lvlJc w:val="left"/>
-      <w:pPr>
-        <w:tabs>
-          <w:tab w:val="num" w:pos="3240"/>
-        </w:tabs>
-        <w:ind w:left="3240" w:hanging="360"/>
-      </w:pPr>
-      <w:rPr>
-        <w:rFonts w:ascii="OpenSymbol" w:hAnsi="OpenSymbol" w:cs="OpenSymbol" w:hint="default"/>
-        <w:rFonts w:cs="OpenSymbol"/>
-      </w:rPr>
-    </w:lvl>
-    <w:lvl w:ilvl="8">
-      <w:start w:val="1"/>
-      <w:numFmt w:val="bullet"/>
-      <w:lvlText w:val="▪"/>
-      <w:lvlJc w:val="left"/>
-      <w:pPr>
-        <w:tabs>
-          <w:tab w:val="num" w:pos="3600"/>
-        </w:tabs>
-        <w:ind w:left="3600" w:hanging="360"/>
-      </w:pPr>
-      <w:rPr>
-        <w:rFonts w:ascii="OpenSymbol" w:hAnsi="OpenSymbol" w:cs="OpenSymbol" w:hint="default"/>
-        <w:rFonts w:cs="OpenSymbol"/>
-      </w:rPr>
-    </w:lvl>
-  </w:abstractNum>
-  <w:abstractNum w:abstractNumId="5">
-    <w:lvl w:ilvl="0">
-      <w:start w:val="1"/>
-      <w:numFmt w:val="none"/>
-      <w:suff w:val="nothing"/>
-      <w:lvlText w:val=""/>
-      <w:lvlJc w:val="left"/>
-      <w:pPr>
-        <w:ind w:left="0" w:hanging="0"/>
-      </w:pPr>
-    </w:lvl>
-    <w:lvl w:ilvl="1">
-      <w:start w:val="1"/>
-      <w:numFmt w:val="none"/>
-      <w:suff w:val="nothing"/>
-      <w:lvlText w:val=""/>
-      <w:lvlJc w:val="left"/>
-      <w:pPr>
-        <w:ind w:left="0" w:hanging="0"/>
-      </w:pPr>
-    </w:lvl>
-    <w:lvl w:ilvl="2">
-      <w:start w:val="1"/>
-      <w:numFmt w:val="none"/>
-      <w:suff w:val="nothing"/>
-      <w:lvlText w:val=""/>
-      <w:lvlJc w:val="left"/>
-      <w:pPr>
-        <w:ind w:left="0" w:hanging="0"/>
-      </w:pPr>
-    </w:lvl>
-    <w:lvl w:ilvl="3">
-      <w:start w:val="1"/>
-      <w:numFmt w:val="none"/>
-      <w:suff w:val="nothing"/>
-      <w:lvlText w:val=""/>
-      <w:lvlJc w:val="left"/>
-      <w:pPr>
-        <w:ind w:left="0" w:hanging="0"/>
-      </w:pPr>
-    </w:lvl>
-    <w:lvl w:ilvl="4">
-      <w:start w:val="1"/>
-      <w:numFmt w:val="none"/>
-      <w:suff w:val="nothing"/>
-      <w:lvlText w:val=""/>
-      <w:lvlJc w:val="left"/>
-      <w:pPr>
-        <w:ind w:left="0" w:hanging="0"/>
-      </w:pPr>
-    </w:lvl>
-    <w:lvl w:ilvl="5">
-      <w:start w:val="1"/>
-      <w:numFmt w:val="none"/>
-      <w:suff w:val="nothing"/>
-      <w:lvlText w:val=""/>
-      <w:lvlJc w:val="left"/>
-      <w:pPr>
-        <w:ind w:left="0" w:hanging="0"/>
-      </w:pPr>
-    </w:lvl>
-    <w:lvl w:ilvl="6">
-      <w:start w:val="1"/>
-      <w:numFmt w:val="none"/>
-      <w:suff w:val="nothing"/>
-      <w:lvlText w:val=""/>
-      <w:lvlJc w:val="left"/>
-      <w:pPr>
-        <w:ind w:left="0" w:hanging="0"/>
-      </w:pPr>
-    </w:lvl>
-    <w:lvl w:ilvl="7">
-      <w:start w:val="1"/>
-      <w:numFmt w:val="none"/>
-      <w:suff w:val="nothing"/>
-      <w:lvlText w:val=""/>
-      <w:lvlJc w:val="left"/>
-      <w:pPr>
-        <w:ind w:left="0" w:hanging="0"/>
-      </w:pPr>
-    </w:lvl>
-    <w:lvl w:ilvl="8">
-      <w:start w:val="1"/>
-      <w:numFmt w:val="none"/>
-      <w:suff w:val="nothing"/>
-      <w:lvlText w:val=""/>
-      <w:lvlJc w:val="left"/>
-      <w:pPr>
-        <w:ind w:left="0" w:hanging="0"/>
-      </w:pPr>
-    </w:lvl>
-  </w:abstractNum>
-  <w:num w:numId="1">
-    <w:abstractNumId w:val="1"/>
-  </w:num>
-  <w:num w:numId="2">
-    <w:abstractNumId w:val="2"/>
-  </w:num>
-  <w:num w:numId="3">
-    <w:abstractNumId w:val="3"/>
-  </w:num>
-  <w:num w:numId="4">
-    <w:abstractNumId w:val="4"/>
-  </w:num>
-  <w:num w:numId="5">
-    <w:abstractNumId w:val="5"/>
-  </w:num>
-</w:numbering>
 </file>
 
 <file path=word/styles.xml><?xml version="1.0" encoding="utf-8"?>
@@ -1805,6 +1184,258 @@
       <w:rFonts w:ascii="OpenSymbol" w:hAnsi="OpenSymbol" w:eastAsia="OpenSymbol" w:cs="OpenSymbol"/>
     </w:rPr>
   </w:style>
+  <w:style w:type="character" w:styleId="ListLabel1">
+    <w:name w:val="ListLabel 1"/>
+    <w:qFormat/>
+    <w:rPr>
+      <w:rFonts w:cs="OpenSymbol"/>
+    </w:rPr>
+  </w:style>
+  <w:style w:type="character" w:styleId="ListLabel2">
+    <w:name w:val="ListLabel 2"/>
+    <w:qFormat/>
+    <w:rPr>
+      <w:rFonts w:cs="OpenSymbol"/>
+    </w:rPr>
+  </w:style>
+  <w:style w:type="character" w:styleId="ListLabel3">
+    <w:name w:val="ListLabel 3"/>
+    <w:qFormat/>
+    <w:rPr>
+      <w:rFonts w:cs="OpenSymbol"/>
+    </w:rPr>
+  </w:style>
+  <w:style w:type="character" w:styleId="ListLabel4">
+    <w:name w:val="ListLabel 4"/>
+    <w:qFormat/>
+    <w:rPr>
+      <w:rFonts w:cs="OpenSymbol"/>
+    </w:rPr>
+  </w:style>
+  <w:style w:type="character" w:styleId="ListLabel5">
+    <w:name w:val="ListLabel 5"/>
+    <w:qFormat/>
+    <w:rPr>
+      <w:rFonts w:cs="OpenSymbol"/>
+    </w:rPr>
+  </w:style>
+  <w:style w:type="character" w:styleId="ListLabel6">
+    <w:name w:val="ListLabel 6"/>
+    <w:qFormat/>
+    <w:rPr>
+      <w:rFonts w:cs="OpenSymbol"/>
+    </w:rPr>
+  </w:style>
+  <w:style w:type="character" w:styleId="ListLabel7">
+    <w:name w:val="ListLabel 7"/>
+    <w:qFormat/>
+    <w:rPr>
+      <w:rFonts w:cs="OpenSymbol"/>
+    </w:rPr>
+  </w:style>
+  <w:style w:type="character" w:styleId="ListLabel8">
+    <w:name w:val="ListLabel 8"/>
+    <w:qFormat/>
+    <w:rPr>
+      <w:rFonts w:cs="OpenSymbol"/>
+    </w:rPr>
+  </w:style>
+  <w:style w:type="character" w:styleId="ListLabel9">
+    <w:name w:val="ListLabel 9"/>
+    <w:qFormat/>
+    <w:rPr>
+      <w:rFonts w:cs="OpenSymbol"/>
+    </w:rPr>
+  </w:style>
+  <w:style w:type="character" w:styleId="ListLabel10">
+    <w:name w:val="ListLabel 10"/>
+    <w:qFormat/>
+    <w:rPr>
+      <w:rFonts w:cs="OpenSymbol"/>
+    </w:rPr>
+  </w:style>
+  <w:style w:type="character" w:styleId="ListLabel11">
+    <w:name w:val="ListLabel 11"/>
+    <w:qFormat/>
+    <w:rPr>
+      <w:rFonts w:cs="OpenSymbol"/>
+    </w:rPr>
+  </w:style>
+  <w:style w:type="character" w:styleId="ListLabel12">
+    <w:name w:val="ListLabel 12"/>
+    <w:qFormat/>
+    <w:rPr>
+      <w:rFonts w:cs="OpenSymbol"/>
+    </w:rPr>
+  </w:style>
+  <w:style w:type="character" w:styleId="ListLabel13">
+    <w:name w:val="ListLabel 13"/>
+    <w:qFormat/>
+    <w:rPr>
+      <w:rFonts w:cs="OpenSymbol"/>
+    </w:rPr>
+  </w:style>
+  <w:style w:type="character" w:styleId="ListLabel14">
+    <w:name w:val="ListLabel 14"/>
+    <w:qFormat/>
+    <w:rPr>
+      <w:rFonts w:cs="OpenSymbol"/>
+    </w:rPr>
+  </w:style>
+  <w:style w:type="character" w:styleId="ListLabel15">
+    <w:name w:val="ListLabel 15"/>
+    <w:qFormat/>
+    <w:rPr>
+      <w:rFonts w:cs="OpenSymbol"/>
+    </w:rPr>
+  </w:style>
+  <w:style w:type="character" w:styleId="ListLabel16">
+    <w:name w:val="ListLabel 16"/>
+    <w:qFormat/>
+    <w:rPr>
+      <w:rFonts w:cs="OpenSymbol"/>
+    </w:rPr>
+  </w:style>
+  <w:style w:type="character" w:styleId="ListLabel17">
+    <w:name w:val="ListLabel 17"/>
+    <w:qFormat/>
+    <w:rPr>
+      <w:rFonts w:cs="OpenSymbol"/>
+    </w:rPr>
+  </w:style>
+  <w:style w:type="character" w:styleId="ListLabel18">
+    <w:name w:val="ListLabel 18"/>
+    <w:qFormat/>
+    <w:rPr>
+      <w:rFonts w:cs="OpenSymbol"/>
+    </w:rPr>
+  </w:style>
+  <w:style w:type="character" w:styleId="ListLabel19">
+    <w:name w:val="ListLabel 19"/>
+    <w:qFormat/>
+    <w:rPr>
+      <w:rFonts w:cs="OpenSymbol"/>
+    </w:rPr>
+  </w:style>
+  <w:style w:type="character" w:styleId="ListLabel20">
+    <w:name w:val="ListLabel 20"/>
+    <w:qFormat/>
+    <w:rPr>
+      <w:rFonts w:cs="OpenSymbol"/>
+    </w:rPr>
+  </w:style>
+  <w:style w:type="character" w:styleId="ListLabel21">
+    <w:name w:val="ListLabel 21"/>
+    <w:qFormat/>
+    <w:rPr>
+      <w:rFonts w:cs="OpenSymbol"/>
+    </w:rPr>
+  </w:style>
+  <w:style w:type="character" w:styleId="ListLabel22">
+    <w:name w:val="ListLabel 22"/>
+    <w:qFormat/>
+    <w:rPr>
+      <w:rFonts w:cs="OpenSymbol"/>
+    </w:rPr>
+  </w:style>
+  <w:style w:type="character" w:styleId="ListLabel23">
+    <w:name w:val="ListLabel 23"/>
+    <w:qFormat/>
+    <w:rPr>
+      <w:rFonts w:cs="OpenSymbol"/>
+    </w:rPr>
+  </w:style>
+  <w:style w:type="character" w:styleId="ListLabel24">
+    <w:name w:val="ListLabel 24"/>
+    <w:qFormat/>
+    <w:rPr>
+      <w:rFonts w:cs="OpenSymbol"/>
+    </w:rPr>
+  </w:style>
+  <w:style w:type="character" w:styleId="ListLabel25">
+    <w:name w:val="ListLabel 25"/>
+    <w:qFormat/>
+    <w:rPr>
+      <w:rFonts w:cs="OpenSymbol"/>
+    </w:rPr>
+  </w:style>
+  <w:style w:type="character" w:styleId="ListLabel26">
+    <w:name w:val="ListLabel 26"/>
+    <w:qFormat/>
+    <w:rPr>
+      <w:rFonts w:cs="OpenSymbol"/>
+    </w:rPr>
+  </w:style>
+  <w:style w:type="character" w:styleId="ListLabel27">
+    <w:name w:val="ListLabel 27"/>
+    <w:qFormat/>
+    <w:rPr>
+      <w:rFonts w:cs="OpenSymbol"/>
+    </w:rPr>
+  </w:style>
+  <w:style w:type="character" w:styleId="ListLabel28">
+    <w:name w:val="ListLabel 28"/>
+    <w:qFormat/>
+    <w:rPr>
+      <w:rFonts w:cs="OpenSymbol"/>
+    </w:rPr>
+  </w:style>
+  <w:style w:type="character" w:styleId="ListLabel29">
+    <w:name w:val="ListLabel 29"/>
+    <w:qFormat/>
+    <w:rPr>
+      <w:rFonts w:cs="OpenSymbol"/>
+    </w:rPr>
+  </w:style>
+  <w:style w:type="character" w:styleId="ListLabel30">
+    <w:name w:val="ListLabel 30"/>
+    <w:qFormat/>
+    <w:rPr>
+      <w:rFonts w:cs="OpenSymbol"/>
+    </w:rPr>
+  </w:style>
+  <w:style w:type="character" w:styleId="ListLabel31">
+    <w:name w:val="ListLabel 31"/>
+    <w:qFormat/>
+    <w:rPr>
+      <w:rFonts w:cs="OpenSymbol"/>
+    </w:rPr>
+  </w:style>
+  <w:style w:type="character" w:styleId="ListLabel32">
+    <w:name w:val="ListLabel 32"/>
+    <w:qFormat/>
+    <w:rPr>
+      <w:rFonts w:cs="OpenSymbol"/>
+    </w:rPr>
+  </w:style>
+  <w:style w:type="character" w:styleId="ListLabel33">
+    <w:name w:val="ListLabel 33"/>
+    <w:qFormat/>
+    <w:rPr>
+      <w:rFonts w:cs="OpenSymbol"/>
+    </w:rPr>
+  </w:style>
+  <w:style w:type="character" w:styleId="ListLabel34">
+    <w:name w:val="ListLabel 34"/>
+    <w:qFormat/>
+    <w:rPr>
+      <w:rFonts w:cs="OpenSymbol"/>
+    </w:rPr>
+  </w:style>
+  <w:style w:type="character" w:styleId="ListLabel35">
+    <w:name w:val="ListLabel 35"/>
+    <w:qFormat/>
+    <w:rPr>
+      <w:rFonts w:cs="OpenSymbol"/>
+    </w:rPr>
+  </w:style>
+  <w:style w:type="character" w:styleId="ListLabel36">
+    <w:name w:val="ListLabel 36"/>
+    <w:qFormat/>
+    <w:rPr>
+      <w:rFonts w:cs="OpenSymbol"/>
+    </w:rPr>
+  </w:style>
   <w:style w:type="paragraph" w:styleId="Heading">
     <w:name w:val="Heading"/>
     <w:basedOn w:val="Normal"/>

</xml_diff>